<commit_message>
check in report with result
</commit_message>
<xml_diff>
--- a/Report/milestone_report.docx
+++ b/Report/milestone_report.docx
@@ -598,7 +598,6 @@
         <w:pStyle w:val="Text"/>
         <w:ind w:firstLine="202"/>
       </w:pPr>
-      <w:bookmarkStart w:id="0" w:name="_GoBack"/>
       <w:r>
         <w:t>Neural network models have been successfully applied to recognize human actions from images and videos. This paper explores how deep neural networks with computer vision can be used for action recognition in a very specific setting, namely item removal detection in retail environments. The most related technology in the market today is Amazon Go, where computer vision is combined with weight measurements from scales embedded in shelves to detect item removal in grocery stores. Our approach differs from Amazon Go such that we only use visual information to determine item removal and addition.</w:t>
       </w:r>
@@ -617,10 +616,14 @@
         <w:ind w:firstLine="202"/>
       </w:pPr>
       <w:r>
-        <w:t>We will then use several different deep neural network architectures to classify whether items have been removed or added to the shelf within the time frame of the video. Since our own dataset of videos is small, we will use pretrained models available online and implement transfer learning to avoid overfitting. Different approaches will be investigated and compared in terms of classification accuracy as well as computational efficiency. We start with single-frame image-based approaches and gradually increase the complexity of our models. We will gradually transition from image-based approach to video-based approaches as we incorporate more temporal information into our models.</w:t>
-      </w:r>
-    </w:p>
-    <w:bookmarkEnd w:id="0"/>
+        <w:t xml:space="preserve">We will then use several different deep neural network architectures to classify whether items have been removed or added to the shelf within the time frame of the video. </w:t>
+      </w:r>
+      <w:bookmarkStart w:id="0" w:name="_GoBack"/>
+      <w:bookmarkEnd w:id="0"/>
+      <w:r>
+        <w:t>Since our own dataset of videos is small, we will use pretrained models available online and implement transfer learning to avoid overfitting. Different approaches will be investigated and compared in terms of classification accuracy as well as computational efficiency. We start with single-frame image-based approaches and gradually increase the complexity of our models. We will gradually transition from image-based approach to video-based approaches as we incorporate more temporal information into our models.</w:t>
+      </w:r>
+    </w:p>
     <w:p>
       <w:pPr>
         <w:pStyle w:val="Heading1"/>
@@ -1252,24 +1255,581 @@
     </w:p>
     <w:p>
       <w:pPr>
-        <w:suppressAutoHyphens w:val="0"/>
-        <w:autoSpaceDE/>
-        <w:spacing w:after="160" w:line="259" w:lineRule="auto"/>
-      </w:pPr>
-      <w:r>
-        <w:br w:type="page"/>
-      </w:r>
-    </w:p>
-    <w:p>
-      <w:pPr>
-        <w:pStyle w:val="Heading1"/>
-        <w:tabs>
-          <w:tab w:val="clear" w:pos="360"/>
-        </w:tabs>
-        <w:ind w:left="0" w:firstLine="0"/>
-      </w:pPr>
+        <w:ind w:firstLine="202"/>
+        <w:jc w:val="both"/>
+      </w:pPr>
+      <w:r>
+        <w:t xml:space="preserve">Before </w:t>
+      </w:r>
+      <w:r>
+        <w:t xml:space="preserve">running </w:t>
+      </w:r>
+      <w:r>
+        <w:t xml:space="preserve">C3D, two-steam, and </w:t>
+      </w:r>
+      <w:r>
+        <w:t xml:space="preserve">long-term recurrent convolutional networks, we first implement </w:t>
+      </w:r>
+      <w:r>
+        <w:t xml:space="preserve">a dummy model as the baseline </w:t>
+      </w:r>
+      <w:r>
+        <w:t>for comparing the result</w:t>
+      </w:r>
+      <w:r>
+        <w:t>.</w:t>
+      </w:r>
+    </w:p>
+    <w:p>
+      <w:pPr>
+        <w:ind w:firstLine="202"/>
+        <w:jc w:val="both"/>
+      </w:pPr>
+      <w:r>
+        <w:t xml:space="preserve">In the data preprocessing, </w:t>
+      </w:r>
+      <w:r>
+        <w:t xml:space="preserve">we sample 5 frames per video and </w:t>
+      </w:r>
+      <w:r>
+        <w:t>down sample it</w:t>
+      </w:r>
+      <w:r>
+        <w:t>s</w:t>
+      </w:r>
+      <w:r>
+        <w:t xml:space="preserve"> dimension to </w:t>
+      </w:r>
+      <m:oMath>
+        <m:r>
+          <m:rPr>
+            <m:sty m:val="p"/>
+          </m:rPr>
+          <w:rPr>
+            <w:rFonts w:ascii="Cambria Math" w:hAnsi="Cambria Math"/>
+          </w:rPr>
+          <m:t>64×64×3</m:t>
+        </m:r>
+      </m:oMath>
+      <w:r>
+        <w:t xml:space="preserve">. </w:t>
+      </w:r>
+      <w:r>
+        <w:t xml:space="preserve">As a result, our input data have a dimension of </w:t>
+      </w:r>
+      <m:oMath>
+        <m:r>
+          <m:rPr>
+            <m:sty m:val="p"/>
+          </m:rPr>
+          <w:rPr>
+            <w:rFonts w:ascii="Cambria Math" w:hAnsi="Cambria Math"/>
+          </w:rPr>
+          <m:t>101×5×</m:t>
+        </m:r>
+        <m:r>
+          <m:rPr>
+            <m:sty m:val="p"/>
+          </m:rPr>
+          <w:rPr>
+            <w:rFonts w:ascii="Cambria Math" w:hAnsi="Cambria Math"/>
+          </w:rPr>
+          <m:t>64×64×3</m:t>
+        </m:r>
+      </m:oMath>
+      <w:r>
+        <w:t xml:space="preserve"> while each dimension is represented by batch size, input depth, input height, input width, and input channels.</w:t>
+      </w:r>
+    </w:p>
+    <w:p>
+      <w:pPr>
+        <w:ind w:firstLine="202"/>
+        <w:jc w:val="both"/>
+      </w:pPr>
+      <w:r>
+        <w:t xml:space="preserve">In total, we have 101 data </w:t>
+      </w:r>
+      <w:r>
+        <w:t xml:space="preserve">sample, we split the </w:t>
+      </w:r>
+      <w:r>
+        <w:t xml:space="preserve">data into 81 for training, 10 for </w:t>
+      </w:r>
+      <w:r>
+        <w:t xml:space="preserve">validation, and 10 for </w:t>
+      </w:r>
+      <w:r>
+        <w:t xml:space="preserve">testing. </w:t>
+      </w:r>
+    </w:p>
+    <w:p>
+      <w:pPr>
+        <w:ind w:firstLine="202"/>
+        <w:jc w:val="both"/>
+      </w:pPr>
+      <w:r>
+        <w:t xml:space="preserve">For the first </w:t>
+      </w:r>
+      <w:r>
+        <w:t>approach, we are inspired by the</w:t>
+      </w:r>
+      <w:r>
+        <w:t xml:space="preserve"> CNNs for image classification, </w:t>
+      </w:r>
+      <w:r>
+        <w:t xml:space="preserve">we first convert three </w:t>
+      </w:r>
+      <w:r>
+        <w:t>color channels into one gray scale channel and</w:t>
+      </w:r>
+      <w:r>
+        <w:t xml:space="preserve"> reshape the </w:t>
+      </w:r>
+      <w:r>
+        <w:t xml:space="preserve">data to </w:t>
+      </w:r>
+      <w:r>
+        <w:t xml:space="preserve">the dimension of </w:t>
+      </w:r>
+      <m:oMath>
+        <m:r>
+          <w:rPr>
+            <w:rFonts w:ascii="Cambria Math" w:hAnsi="Cambria Math"/>
+          </w:rPr>
+          <m:t>81×64×64×5</m:t>
+        </m:r>
+      </m:oMath>
+      <w:r>
+        <w:t xml:space="preserve">. In other words, we convert the </w:t>
+      </w:r>
+      <w:r>
+        <w:t xml:space="preserve">input depth </w:t>
+      </w:r>
+      <w:r>
+        <w:t xml:space="preserve">to channels </w:t>
+      </w:r>
+      <w:r>
+        <w:t>after grayscale the color image</w:t>
+      </w:r>
+      <w:r>
+        <w:t>s</w:t>
+      </w:r>
+      <w:r>
+        <w:t xml:space="preserve">. </w:t>
+      </w:r>
+      <w:r>
+        <w:t xml:space="preserve">The later step is same as the classical image </w:t>
+      </w:r>
+      <w:r>
+        <w:t xml:space="preserve">classification problem. We coded a two layer </w:t>
+      </w:r>
+      <w:r>
+        <w:t>neural networks</w:t>
+      </w:r>
+      <w:r>
+        <w:t>. T</w:t>
+      </w:r>
+      <w:r>
+        <w:t>he first layer being a</w:t>
+      </w:r>
+      <w:r>
+        <w:t xml:space="preserve"> convolutional layer with a filter dimension of </w:t>
+      </w:r>
+      <m:oMath>
+        <m:r>
+          <w:rPr>
+            <w:rFonts w:ascii="Cambria Math" w:hAnsi="Cambria Math"/>
+          </w:rPr>
+          <m:t>7×7×5</m:t>
+        </m:r>
+      </m:oMath>
+      <w:r>
+        <w:t xml:space="preserve"> and a total number of 16 filters.</w:t>
+      </w:r>
+      <w:r>
+        <w:t xml:space="preserve"> The second layer is a fully connected layer with an input dimension of </w:t>
+      </w:r>
+      <w:r>
+        <w:t>13456</w:t>
+      </w:r>
+      <w:r>
+        <w:t xml:space="preserve"> which is the output from the first convolutional layer and an output of 4 classes. </w:t>
+      </w:r>
+      <w:r>
+        <w:t xml:space="preserve">After training the model </w:t>
+      </w:r>
+      <w:r>
+        <w:t xml:space="preserve">by using </w:t>
+      </w:r>
+      <w:r>
+        <w:t>stochastic</w:t>
+      </w:r>
+      <w:r>
+        <w:t xml:space="preserve"> gradient decent</w:t>
+      </w:r>
+      <w:r>
+        <w:t xml:space="preserve"> for 20 epochs, we get a final training accuracy of 0.988, validation accuracy of 0.5, and </w:t>
+      </w:r>
       <w:r>
         <w:lastRenderedPageBreak/>
+        <w:t xml:space="preserve">test accuracy of </w:t>
+      </w:r>
+      <w:r>
+        <w:t xml:space="preserve">0.6 which outperformance the random guess which is 0.25. </w:t>
+      </w:r>
+    </w:p>
+    <w:p>
+      <w:pPr>
+        <w:ind w:firstLine="202"/>
+        <w:jc w:val="both"/>
+      </w:pPr>
+      <w:r>
+        <w:t>Second, we implement a</w:t>
+      </w:r>
+      <w:r>
+        <w:t xml:space="preserve"> C3D two layer neural networks model</w:t>
+      </w:r>
+      <w:r>
+        <w:t xml:space="preserve">. </w:t>
+      </w:r>
+      <w:r>
+        <w:t>The first layer is a 3D convolutional filter and the second layer is a fully connected layer.</w:t>
+      </w:r>
+      <w:r>
+        <w:t xml:space="preserve"> </w:t>
+      </w:r>
+      <w:r>
+        <w:t>For the first layer, t</w:t>
+      </w:r>
+      <w:r>
+        <w:t xml:space="preserve">he input for </w:t>
+      </w:r>
+      <w:r>
+        <w:t xml:space="preserve">C3D model is </w:t>
+      </w:r>
+      <m:oMath>
+        <m:r>
+          <m:rPr>
+            <m:sty m:val="p"/>
+          </m:rPr>
+          <w:rPr>
+            <w:rFonts w:ascii="Cambria Math" w:hAnsi="Cambria Math"/>
+          </w:rPr>
+          <m:t>81</m:t>
+        </m:r>
+        <m:r>
+          <m:rPr>
+            <m:sty m:val="p"/>
+          </m:rPr>
+          <w:rPr>
+            <w:rFonts w:ascii="Cambria Math" w:hAnsi="Cambria Math"/>
+          </w:rPr>
+          <m:t>×5×64×64×3</m:t>
+        </m:r>
+      </m:oMath>
+      <w:r>
+        <w:t>,</w:t>
+      </w:r>
+      <w:r>
+        <w:t xml:space="preserve"> </w:t>
+      </w:r>
+      <w:r>
+        <w:t>while each dimension is represented by batch size, input depth, input height, input width, and input channels.</w:t>
+      </w:r>
+      <w:r>
+        <w:t xml:space="preserve"> </w:t>
+      </w:r>
+      <w:r>
+        <w:t xml:space="preserve">The filter for </w:t>
+      </w:r>
+      <w:r>
+        <w:t>C3D</w:t>
+      </w:r>
+      <w:r>
+        <w:t xml:space="preserve"> is </w:t>
+      </w:r>
+      <m:oMath>
+        <m:r>
+          <w:rPr>
+            <w:rFonts w:ascii="Cambria Math" w:hAnsi="Cambria Math"/>
+          </w:rPr>
+          <m:t>3×3×3×3×4</m:t>
+        </m:r>
+      </m:oMath>
+      <w:r>
+        <w:t xml:space="preserve">, while </w:t>
+      </w:r>
+      <w:r>
+        <w:t xml:space="preserve">each dimension is represented by </w:t>
+      </w:r>
+      <w:r>
+        <w:t xml:space="preserve">filter depth, </w:t>
+      </w:r>
+      <w:r>
+        <w:t xml:space="preserve">filter height, </w:t>
+      </w:r>
+      <w:r>
+        <w:t xml:space="preserve">filter width, input channels, </w:t>
+      </w:r>
+      <w:r>
+        <w:t xml:space="preserve">and output channels. </w:t>
+      </w:r>
+      <w:r>
+        <w:t xml:space="preserve">We pass the result from the first </w:t>
+      </w:r>
+      <w:r>
+        <w:t xml:space="preserve">layer </w:t>
+      </w:r>
+      <w:r>
+        <w:t xml:space="preserve">into a fully connected layer with a </w:t>
+      </w:r>
+      <w:r>
+        <w:t xml:space="preserve">dimension of </w:t>
+      </w:r>
+      <w:r>
+        <w:t>7688</w:t>
+      </w:r>
+      <w:r>
+        <w:t xml:space="preserve"> and an output dimension of </w:t>
+      </w:r>
+      <w:r>
+        <w:t xml:space="preserve">4. We also add a L2 regularization </w:t>
+      </w:r>
+      <w:r>
+        <w:t xml:space="preserve">with a regularization weight of 0.05 to prevent overfit. </w:t>
+      </w:r>
+      <w:r>
+        <w:t xml:space="preserve">Eventually, we get a training accuracy of </w:t>
+      </w:r>
+      <w:r>
+        <w:t xml:space="preserve">1, validation accuracy of </w:t>
+      </w:r>
+      <w:r>
+        <w:t xml:space="preserve">0.4 and </w:t>
+      </w:r>
+      <w:r>
+        <w:t xml:space="preserve">test accuracy of </w:t>
+      </w:r>
+      <w:r>
+        <w:t xml:space="preserve">0.5. </w:t>
+      </w:r>
+      <w:r>
+        <w:t xml:space="preserve">This also </w:t>
+      </w:r>
+      <w:r>
+        <w:t>outperform</w:t>
+      </w:r>
+      <w:r>
+        <w:t xml:space="preserve"> </w:t>
+      </w:r>
+      <w:r>
+        <w:t>compared</w:t>
+      </w:r>
+      <w:r>
+        <w:t xml:space="preserve"> random guess. </w:t>
+      </w:r>
+    </w:p>
+    <w:p>
+      <w:pPr>
+        <w:ind w:firstLine="202"/>
+        <w:jc w:val="both"/>
+      </w:pPr>
+      <w:r>
+        <w:t>As for the next step</w:t>
+      </w:r>
+      <w:r>
+        <w:t xml:space="preserve">, first, we will </w:t>
+      </w:r>
+      <w:r>
+        <w:t>collect</w:t>
+      </w:r>
+      <w:r>
+        <w:t xml:space="preserve"> more data </w:t>
+      </w:r>
+      <w:r>
+        <w:t xml:space="preserve">because we have limited amount of data 101 in total. </w:t>
+      </w:r>
+      <w:r>
+        <w:t>Second,</w:t>
+      </w:r>
+      <w:r>
+        <w:t xml:space="preserve"> </w:t>
+      </w:r>
+      <w:r>
+        <w:t xml:space="preserve">we will implement deeper </w:t>
+      </w:r>
+      <w:r>
+        <w:t xml:space="preserve">C3D networks to get more accuracy result. Meanwhile, we will fine tune the </w:t>
+      </w:r>
+      <w:r>
+        <w:t xml:space="preserve">hyperparameter as well as regularization to get best result. </w:t>
+      </w:r>
+      <w:r>
+        <w:t xml:space="preserve">Third, we </w:t>
+      </w:r>
+      <w:r>
+        <w:t xml:space="preserve">will implement </w:t>
+      </w:r>
+      <w:r>
+        <w:t xml:space="preserve">two steam model. Forth, we will implement </w:t>
+      </w:r>
+      <w:r>
+        <w:t xml:space="preserve">RNN model using </w:t>
+      </w:r>
+      <w:r>
+        <w:t xml:space="preserve">LSTM. Eventually, we will compare all result to see which model will give the best performance. </w:t>
+      </w:r>
+    </w:p>
+    <w:p>
+      <w:pPr>
+        <w:jc w:val="both"/>
+      </w:pPr>
+    </w:p>
+    <w:p>
+      <w:pPr>
+        <w:jc w:val="both"/>
+      </w:pPr>
+    </w:p>
+    <w:p>
+      <w:pPr>
+        <w:jc w:val="both"/>
+      </w:pPr>
+    </w:p>
+    <w:p>
+      <w:pPr>
+        <w:jc w:val="both"/>
+      </w:pPr>
+    </w:p>
+    <w:p>
+      <w:pPr>
+        <w:jc w:val="both"/>
+      </w:pPr>
+    </w:p>
+    <w:p>
+      <w:pPr>
+        <w:jc w:val="both"/>
+      </w:pPr>
+    </w:p>
+    <w:p>
+      <w:pPr>
+        <w:jc w:val="both"/>
+      </w:pPr>
+    </w:p>
+    <w:p>
+      <w:pPr>
+        <w:jc w:val="both"/>
+      </w:pPr>
+    </w:p>
+    <w:p>
+      <w:pPr>
+        <w:jc w:val="both"/>
+      </w:pPr>
+    </w:p>
+    <w:p>
+      <w:pPr>
+        <w:jc w:val="both"/>
+      </w:pPr>
+    </w:p>
+    <w:p>
+      <w:pPr>
+        <w:jc w:val="both"/>
+      </w:pPr>
+    </w:p>
+    <w:p>
+      <w:pPr>
+        <w:jc w:val="both"/>
+      </w:pPr>
+    </w:p>
+    <w:p>
+      <w:pPr>
+        <w:jc w:val="both"/>
+      </w:pPr>
+    </w:p>
+    <w:p>
+      <w:pPr>
+        <w:jc w:val="both"/>
+      </w:pPr>
+    </w:p>
+    <w:p>
+      <w:pPr>
+        <w:jc w:val="both"/>
+      </w:pPr>
+    </w:p>
+    <w:p>
+      <w:pPr>
+        <w:jc w:val="both"/>
+      </w:pPr>
+    </w:p>
+    <w:p>
+      <w:pPr>
+        <w:jc w:val="both"/>
+      </w:pPr>
+    </w:p>
+    <w:p>
+      <w:pPr>
+        <w:jc w:val="both"/>
+      </w:pPr>
+    </w:p>
+    <w:p>
+      <w:pPr>
+        <w:jc w:val="both"/>
+      </w:pPr>
+    </w:p>
+    <w:p>
+      <w:pPr>
+        <w:jc w:val="both"/>
+      </w:pPr>
+    </w:p>
+    <w:p>
+      <w:pPr>
+        <w:jc w:val="both"/>
+      </w:pPr>
+    </w:p>
+    <w:p>
+      <w:pPr>
+        <w:jc w:val="both"/>
+      </w:pPr>
+    </w:p>
+    <w:p>
+      <w:pPr>
+        <w:jc w:val="both"/>
+      </w:pPr>
+    </w:p>
+    <w:p>
+      <w:pPr>
+        <w:jc w:val="both"/>
+      </w:pPr>
+    </w:p>
+    <w:p>
+      <w:pPr>
+        <w:jc w:val="both"/>
+      </w:pPr>
+    </w:p>
+    <w:p>
+      <w:pPr>
+        <w:jc w:val="both"/>
+      </w:pPr>
+    </w:p>
+    <w:p>
+      <w:pPr>
+        <w:jc w:val="both"/>
+      </w:pPr>
+    </w:p>
+    <w:p>
+      <w:pPr>
+        <w:jc w:val="both"/>
+      </w:pPr>
+    </w:p>
+    <w:p>
+      <w:pPr>
+        <w:jc w:val="both"/>
+      </w:pPr>
+    </w:p>
+    <w:p>
+      <w:pPr>
+        <w:jc w:val="both"/>
+      </w:pPr>
+      <w:r>
         <w:t>References</w:t>
       </w:r>
     </w:p>
@@ -1935,13 +2495,8 @@
         <w:fldChar w:fldCharType="end"/>
       </w:r>
     </w:p>
-    <w:p/>
-    <w:p/>
     <w:sectPr>
-      <w:headerReference w:type="default" r:id="rId5"/>
-      <w:footerReference w:type="default" r:id="rId6"/>
-      <w:headerReference w:type="first" r:id="rId7"/>
-      <w:footerReference w:type="first" r:id="rId8"/>
+      <w:headerReference w:type="default" r:id="rId7"/>
       <w:pgSz w:w="12240" w:h="15840"/>
       <w:pgMar w:top="1440" w:right="902" w:bottom="1627" w:left="1440" w:header="432" w:footer="1080" w:gutter="0"/>
       <w:pgNumType w:start="225"/>
@@ -1952,52 +2507,42 @@
 </w:document>
 </file>
 
-<file path=word/footer1.xml><?xml version="1.0" encoding="utf-8"?>
-<w:ftr xmlns:wpc="http://schemas.microsoft.com/office/word/2010/wordprocessingCanvas" xmlns:cx="http://schemas.microsoft.com/office/drawing/2014/chartex" xmlns:cx1="http://schemas.microsoft.com/office/drawing/2015/9/8/chartex" xmlns:cx2="http://schemas.microsoft.com/office/drawing/2015/10/21/chartex" xmlns:cx3="http://schemas.microsoft.com/office/drawing/2016/5/9/chartex" xmlns:cx4="http://schemas.microsoft.com/office/drawing/2016/5/10/chartex" xmlns:cx5="http://schemas.microsoft.com/office/drawing/2016/5/11/chartex" xmlns:cx6="http://schemas.microsoft.com/office/drawing/2016/5/12/chartex" xmlns:cx7="http://schemas.microsoft.com/office/drawing/2016/5/13/chartex" xmlns:cx8="http://schemas.microsoft.com/office/drawing/2016/5/14/chartex" xmlns:mc="http://schemas.openxmlformats.org/markup-compatibility/2006" xmlns:o="urn:schemas-microsoft-com:office:office" xmlns:r="http://schemas.openxmlformats.org/officeDocument/2006/relationships" xmlns:m="http://schemas.openxmlformats.org/officeDocument/2006/math" xmlns:v="urn:schemas-microsoft-com:vml" xmlns:wp14="http://schemas.microsoft.com/office/word/2010/wordprocessingDrawing" xmlns:wp="http://schemas.openxmlformats.org/drawingml/2006/wordprocessingDrawing" xmlns:w10="urn:schemas-microsoft-com:office:word" xmlns:w="http://schemas.openxmlformats.org/wordprocessingml/2006/main" xmlns:w14="http://schemas.microsoft.com/office/word/2010/wordml" xmlns:w15="http://schemas.microsoft.com/office/word/2012/wordml" xmlns:w16se="http://schemas.microsoft.com/office/word/2015/wordml/symex" xmlns:wpg="http://schemas.microsoft.com/office/word/2010/wordprocessingGroup" xmlns:wpi="http://schemas.microsoft.com/office/word/2010/wordprocessingInk" xmlns:wne="http://schemas.microsoft.com/office/word/2006/wordml" xmlns:wps="http://schemas.microsoft.com/office/word/2010/wordprocessingShape" mc:Ignorable="w14 w15 w16se wp14">
-  <w:p>
-    <w:pPr>
-      <w:pStyle w:val="Footer"/>
-      <w:jc w:val="center"/>
-    </w:pPr>
-    <w:r>
-      <w:rPr>
-        <w:rStyle w:val="PageNumber"/>
-      </w:rPr>
-      <w:fldChar w:fldCharType="begin"/>
-    </w:r>
-    <w:r>
-      <w:rPr>
-        <w:rStyle w:val="PageNumber"/>
-      </w:rPr>
-      <w:instrText xml:space="preserve"> PAGE </w:instrText>
-    </w:r>
-    <w:r>
-      <w:rPr>
-        <w:rStyle w:val="PageNumber"/>
-      </w:rPr>
-      <w:fldChar w:fldCharType="separate"/>
-    </w:r>
-    <w:r>
-      <w:rPr>
-        <w:rStyle w:val="PageNumber"/>
-        <w:noProof/>
-      </w:rPr>
-      <w:t>227</w:t>
-    </w:r>
-    <w:r>
-      <w:rPr>
-        <w:rStyle w:val="PageNumber"/>
-      </w:rPr>
-      <w:fldChar w:fldCharType="end"/>
-    </w:r>
-  </w:p>
-</w:ftr>
+<file path=word/endnotes.xml><?xml version="1.0" encoding="utf-8"?>
+<w:endnotes xmlns:wpc="http://schemas.microsoft.com/office/word/2010/wordprocessingCanvas" xmlns:cx="http://schemas.microsoft.com/office/drawing/2014/chartex" xmlns:cx1="http://schemas.microsoft.com/office/drawing/2015/9/8/chartex" xmlns:cx2="http://schemas.microsoft.com/office/drawing/2015/10/21/chartex" xmlns:cx3="http://schemas.microsoft.com/office/drawing/2016/5/9/chartex" xmlns:cx4="http://schemas.microsoft.com/office/drawing/2016/5/10/chartex" xmlns:cx5="http://schemas.microsoft.com/office/drawing/2016/5/11/chartex" xmlns:cx6="http://schemas.microsoft.com/office/drawing/2016/5/12/chartex" xmlns:cx7="http://schemas.microsoft.com/office/drawing/2016/5/13/chartex" xmlns:cx8="http://schemas.microsoft.com/office/drawing/2016/5/14/chartex" xmlns:mc="http://schemas.openxmlformats.org/markup-compatibility/2006" xmlns:o="urn:schemas-microsoft-com:office:office" xmlns:r="http://schemas.openxmlformats.org/officeDocument/2006/relationships" xmlns:m="http://schemas.openxmlformats.org/officeDocument/2006/math" xmlns:v="urn:schemas-microsoft-com:vml" xmlns:wp14="http://schemas.microsoft.com/office/word/2010/wordprocessingDrawing" xmlns:wp="http://schemas.openxmlformats.org/drawingml/2006/wordprocessingDrawing" xmlns:w10="urn:schemas-microsoft-com:office:word" xmlns:w="http://schemas.openxmlformats.org/wordprocessingml/2006/main" xmlns:w14="http://schemas.microsoft.com/office/word/2010/wordml" xmlns:w15="http://schemas.microsoft.com/office/word/2012/wordml" xmlns:w16se="http://schemas.microsoft.com/office/word/2015/wordml/symex" xmlns:wpg="http://schemas.microsoft.com/office/word/2010/wordprocessingGroup" xmlns:wpi="http://schemas.microsoft.com/office/word/2010/wordprocessingInk" xmlns:wne="http://schemas.microsoft.com/office/word/2006/wordml" xmlns:wps="http://schemas.microsoft.com/office/word/2010/wordprocessingShape" mc:Ignorable="w14 w15 w16se wp14">
+  <w:endnote w:type="separator" w:id="-1">
+    <w:p>
+      <w:r>
+        <w:separator/>
+      </w:r>
+    </w:p>
+  </w:endnote>
+  <w:endnote w:type="continuationSeparator" w:id="0">
+    <w:p>
+      <w:r>
+        <w:continuationSeparator/>
+      </w:r>
+    </w:p>
+  </w:endnote>
+</w:endnotes>
 </file>
 
-<file path=word/footer2.xml><?xml version="1.0" encoding="utf-8"?>
-<w:ftr xmlns:wpc="http://schemas.microsoft.com/office/word/2010/wordprocessingCanvas" xmlns:cx="http://schemas.microsoft.com/office/drawing/2014/chartex" xmlns:cx1="http://schemas.microsoft.com/office/drawing/2015/9/8/chartex" xmlns:cx2="http://schemas.microsoft.com/office/drawing/2015/10/21/chartex" xmlns:cx3="http://schemas.microsoft.com/office/drawing/2016/5/9/chartex" xmlns:cx4="http://schemas.microsoft.com/office/drawing/2016/5/10/chartex" xmlns:cx5="http://schemas.microsoft.com/office/drawing/2016/5/11/chartex" xmlns:cx6="http://schemas.microsoft.com/office/drawing/2016/5/12/chartex" xmlns:cx7="http://schemas.microsoft.com/office/drawing/2016/5/13/chartex" xmlns:cx8="http://schemas.microsoft.com/office/drawing/2016/5/14/chartex" xmlns:mc="http://schemas.openxmlformats.org/markup-compatibility/2006" xmlns:o="urn:schemas-microsoft-com:office:office" xmlns:r="http://schemas.openxmlformats.org/officeDocument/2006/relationships" xmlns:m="http://schemas.openxmlformats.org/officeDocument/2006/math" xmlns:v="urn:schemas-microsoft-com:vml" xmlns:wp14="http://schemas.microsoft.com/office/word/2010/wordprocessingDrawing" xmlns:wp="http://schemas.openxmlformats.org/drawingml/2006/wordprocessingDrawing" xmlns:w10="urn:schemas-microsoft-com:office:word" xmlns:w="http://schemas.openxmlformats.org/wordprocessingml/2006/main" xmlns:w14="http://schemas.microsoft.com/office/word/2010/wordml" xmlns:w15="http://schemas.microsoft.com/office/word/2012/wordml" xmlns:w16se="http://schemas.microsoft.com/office/word/2015/wordml/symex" xmlns:wpg="http://schemas.microsoft.com/office/word/2010/wordprocessingGroup" xmlns:wpi="http://schemas.microsoft.com/office/word/2010/wordprocessingInk" xmlns:wne="http://schemas.microsoft.com/office/word/2006/wordml" xmlns:wps="http://schemas.microsoft.com/office/word/2010/wordprocessingShape" mc:Ignorable="w14 w15 w16se wp14">
-  <w:p/>
-</w:ftr>
+<file path=word/footnotes.xml><?xml version="1.0" encoding="utf-8"?>
+<w:footnotes xmlns:wpc="http://schemas.microsoft.com/office/word/2010/wordprocessingCanvas" xmlns:cx="http://schemas.microsoft.com/office/drawing/2014/chartex" xmlns:cx1="http://schemas.microsoft.com/office/drawing/2015/9/8/chartex" xmlns:cx2="http://schemas.microsoft.com/office/drawing/2015/10/21/chartex" xmlns:cx3="http://schemas.microsoft.com/office/drawing/2016/5/9/chartex" xmlns:cx4="http://schemas.microsoft.com/office/drawing/2016/5/10/chartex" xmlns:cx5="http://schemas.microsoft.com/office/drawing/2016/5/11/chartex" xmlns:cx6="http://schemas.microsoft.com/office/drawing/2016/5/12/chartex" xmlns:cx7="http://schemas.microsoft.com/office/drawing/2016/5/13/chartex" xmlns:cx8="http://schemas.microsoft.com/office/drawing/2016/5/14/chartex" xmlns:mc="http://schemas.openxmlformats.org/markup-compatibility/2006" xmlns:o="urn:schemas-microsoft-com:office:office" xmlns:r="http://schemas.openxmlformats.org/officeDocument/2006/relationships" xmlns:m="http://schemas.openxmlformats.org/officeDocument/2006/math" xmlns:v="urn:schemas-microsoft-com:vml" xmlns:wp14="http://schemas.microsoft.com/office/word/2010/wordprocessingDrawing" xmlns:wp="http://schemas.openxmlformats.org/drawingml/2006/wordprocessingDrawing" xmlns:w10="urn:schemas-microsoft-com:office:word" xmlns:w="http://schemas.openxmlformats.org/wordprocessingml/2006/main" xmlns:w14="http://schemas.microsoft.com/office/word/2010/wordml" xmlns:w15="http://schemas.microsoft.com/office/word/2012/wordml" xmlns:w16se="http://schemas.microsoft.com/office/word/2015/wordml/symex" xmlns:wpg="http://schemas.microsoft.com/office/word/2010/wordprocessingGroup" xmlns:wpi="http://schemas.microsoft.com/office/word/2010/wordprocessingInk" xmlns:wne="http://schemas.microsoft.com/office/word/2006/wordml" xmlns:wps="http://schemas.microsoft.com/office/word/2010/wordprocessingShape" mc:Ignorable="w14 w15 w16se wp14">
+  <w:footnote w:type="separator" w:id="-1">
+    <w:p>
+      <w:r>
+        <w:separator/>
+      </w:r>
+    </w:p>
+  </w:footnote>
+  <w:footnote w:type="continuationSeparator" w:id="0">
+    <w:p>
+      <w:r>
+        <w:continuationSeparator/>
+      </w:r>
+    </w:p>
+  </w:footnote>
+</w:footnotes>
 </file>
 
 <file path=word/header1.xml><?xml version="1.0" encoding="utf-8"?>
@@ -2008,12 +2553,6 @@
       <w:jc w:val="center"/>
     </w:pPr>
   </w:p>
-</w:hdr>
-</file>
-
-<file path=word/header2.xml><?xml version="1.0" encoding="utf-8"?>
-<w:hdr xmlns:wpc="http://schemas.microsoft.com/office/word/2010/wordprocessingCanvas" xmlns:cx="http://schemas.microsoft.com/office/drawing/2014/chartex" xmlns:cx1="http://schemas.microsoft.com/office/drawing/2015/9/8/chartex" xmlns:cx2="http://schemas.microsoft.com/office/drawing/2015/10/21/chartex" xmlns:cx3="http://schemas.microsoft.com/office/drawing/2016/5/9/chartex" xmlns:cx4="http://schemas.microsoft.com/office/drawing/2016/5/10/chartex" xmlns:cx5="http://schemas.microsoft.com/office/drawing/2016/5/11/chartex" xmlns:cx6="http://schemas.microsoft.com/office/drawing/2016/5/12/chartex" xmlns:cx7="http://schemas.microsoft.com/office/drawing/2016/5/13/chartex" xmlns:cx8="http://schemas.microsoft.com/office/drawing/2016/5/14/chartex" xmlns:mc="http://schemas.openxmlformats.org/markup-compatibility/2006" xmlns:o="urn:schemas-microsoft-com:office:office" xmlns:r="http://schemas.openxmlformats.org/officeDocument/2006/relationships" xmlns:m="http://schemas.openxmlformats.org/officeDocument/2006/math" xmlns:v="urn:schemas-microsoft-com:vml" xmlns:wp14="http://schemas.microsoft.com/office/word/2010/wordprocessingDrawing" xmlns:wp="http://schemas.openxmlformats.org/drawingml/2006/wordprocessingDrawing" xmlns:w10="urn:schemas-microsoft-com:office:word" xmlns:w="http://schemas.openxmlformats.org/wordprocessingml/2006/main" xmlns:w14="http://schemas.microsoft.com/office/word/2010/wordml" xmlns:w15="http://schemas.microsoft.com/office/word/2012/wordml" xmlns:w16se="http://schemas.microsoft.com/office/word/2015/wordml/symex" xmlns:wpg="http://schemas.microsoft.com/office/word/2010/wordprocessingGroup" xmlns:wpi="http://schemas.microsoft.com/office/word/2010/wordprocessingInk" xmlns:wne="http://schemas.microsoft.com/office/word/2006/wordml" xmlns:wps="http://schemas.microsoft.com/office/word/2010/wordprocessingShape" mc:Ignorable="w14 w15 w16se wp14">
-  <w:p/>
 </w:hdr>
 </file>
 
@@ -2816,6 +3355,43 @@
       </w:tblBorders>
     </w:tblPr>
   </w:style>
+  <w:style w:type="character" w:styleId="PlaceholderText">
+    <w:name w:val="Placeholder Text"/>
+    <w:basedOn w:val="DefaultParagraphFont"/>
+    <w:uiPriority w:val="99"/>
+    <w:semiHidden/>
+    <w:rsid w:val="00464862"/>
+    <w:rPr>
+      <w:color w:val="808080"/>
+    </w:rPr>
+  </w:style>
+  <w:style w:type="paragraph" w:styleId="Header">
+    <w:name w:val="header"/>
+    <w:basedOn w:val="Normal"/>
+    <w:link w:val="HeaderChar"/>
+    <w:uiPriority w:val="99"/>
+    <w:unhideWhenUsed/>
+    <w:rsid w:val="00D13FEF"/>
+    <w:pPr>
+      <w:tabs>
+        <w:tab w:val="center" w:pos="4680"/>
+        <w:tab w:val="right" w:pos="9360"/>
+      </w:tabs>
+    </w:pPr>
+  </w:style>
+  <w:style w:type="character" w:customStyle="1" w:styleId="HeaderChar">
+    <w:name w:val="Header Char"/>
+    <w:basedOn w:val="DefaultParagraphFont"/>
+    <w:link w:val="Header"/>
+    <w:uiPriority w:val="99"/>
+    <w:rsid w:val="00D13FEF"/>
+    <w:rPr>
+      <w:rFonts w:ascii="Times New Roman" w:eastAsia="Times New Roman" w:hAnsi="Times New Roman" w:cs="Times New Roman"/>
+      <w:sz w:val="20"/>
+      <w:szCs w:val="20"/>
+      <w:lang w:eastAsia="en-US"/>
+    </w:rPr>
+  </w:style>
 </w:styles>
 </file>
 

</xml_diff>